<commit_message>
Lab fixes from issues in Guthub
</commit_message>
<xml_diff>
--- a/Labfiles/Solution/DP-200.1/DP-200-Lab01-Ex04_answer.docx
+++ b/Labfiles/Solution/DP-200.1/DP-200-Lab01-Ex04_answer.docx
@@ -47,8 +47,6 @@
         </w:rPr>
         <w:t>4</w:t>
       </w:r>
-      <w:bookmarkStart w:id="0" w:name="_GoBack"/>
-      <w:bookmarkEnd w:id="0"/>
       <w:r>
         <w:rPr>
           <w:rFonts w:eastAsiaTheme="minorHAnsi"/>
@@ -428,27 +426,43 @@
                 <w:color w:val="000000"/>
                 <w:shd w:val="clear" w:color="auto" w:fill="FFFFFF"/>
               </w:rPr>
-              <w:t>Data warehouse capabilities of Azure SQL Data Warehouse </w:t>
-            </w:r>
-          </w:p>
-        </w:tc>
-        <w:tc>
-          <w:tcPr>
-            <w:tcW w:w="1869" w:type="dxa"/>
-          </w:tcPr>
-          <w:p>
-            <w:pPr>
-              <w:rPr>
-                <w:rFonts w:ascii="Segoe UI" w:hAnsi="Segoe UI" w:cs="Segoe UI"/>
-              </w:rPr>
-            </w:pPr>
+              <w:t xml:space="preserve">Data warehouse capabilities of Azure </w:t>
+            </w:r>
             <w:r>
               <w:rPr>
                 <w:rFonts w:ascii="Segoe UI" w:hAnsi="Segoe UI" w:cs="Segoe UI"/>
                 <w:color w:val="000000"/>
                 <w:shd w:val="clear" w:color="auto" w:fill="FFFFFF"/>
               </w:rPr>
-              <w:t>SQL Data Warehouse </w:t>
+              <w:t>Synapse Analytics</w:t>
+            </w:r>
+          </w:p>
+        </w:tc>
+        <w:tc>
+          <w:tcPr>
+            <w:tcW w:w="1869" w:type="dxa"/>
+          </w:tcPr>
+          <w:p>
+            <w:pPr>
+              <w:rPr>
+                <w:rFonts w:ascii="Segoe UI" w:hAnsi="Segoe UI" w:cs="Segoe UI"/>
+              </w:rPr>
+            </w:pPr>
+            <w:r>
+              <w:rPr>
+                <w:rFonts w:ascii="Segoe UI" w:hAnsi="Segoe UI" w:cs="Segoe UI"/>
+                <w:color w:val="000000"/>
+                <w:shd w:val="clear" w:color="auto" w:fill="FFFFFF"/>
+              </w:rPr>
+              <w:t xml:space="preserve">Azure </w:t>
+            </w:r>
+            <w:r>
+              <w:rPr>
+                <w:rFonts w:ascii="Segoe UI" w:hAnsi="Segoe UI" w:cs="Segoe UI"/>
+                <w:color w:val="000000"/>
+                <w:shd w:val="clear" w:color="auto" w:fill="FFFFFF"/>
+              </w:rPr>
+              <w:t>Synapse Analytics</w:t>
             </w:r>
           </w:p>
         </w:tc>
@@ -482,16 +496,16 @@
                 <w:rFonts w:ascii="Segoe UI" w:hAnsi="Segoe UI" w:cs="Segoe UI"/>
               </w:rPr>
             </w:pPr>
+            <w:bookmarkStart w:id="0" w:name="_GoBack"/>
             <w:r>
               <w:rPr>
                 <w:rFonts w:ascii="Segoe UI" w:hAnsi="Segoe UI" w:cs="Segoe UI"/>
                 <w:color w:val="000000"/>
-                <w:sz w:val="21"/>
-                <w:szCs w:val="21"/>
                 <w:shd w:val="clear" w:color="auto" w:fill="FFFFFF"/>
               </w:rPr>
               <w:t>The customer services department want to help their agents to identify fraudulent call for support</w:t>
             </w:r>
+            <w:bookmarkEnd w:id="0"/>
           </w:p>
         </w:tc>
         <w:tc>

</xml_diff>